<commit_message>
se carga certificado de pruebas rol actualizado
</commit_message>
<xml_diff>
--- a/SENASISTENCIA/Certificado de pruebas Roles del sistema.docx
+++ b/SENASISTENCIA/Certificado de pruebas Roles del sistema.docx
@@ -111,13 +111,7 @@
               </w:r>
             </w:hyperlink>
             <w:r>
-              <w:t xml:space="preserve"> </w:t>
-            </w:r>
-            <w:r>
-              <w:t>(este ambiente solo es asignado al área de pruebas)</w:t>
-            </w:r>
-            <w:r>
-              <w:t>.</w:t>
+              <w:t xml:space="preserve"> (este ambiente solo es asignado al área de pruebas).</w:t>
             </w:r>
           </w:p>
           <w:p>
@@ -591,8 +585,95 @@
               <w:ind w:left="447"/>
             </w:pPr>
             <w:r>
-              <w:t>Al proceder hacer clic en el botón Guardar el sistema cargara el nuevo rol en la tabla de registros.</w:t>
-            </w:r>
+              <w:t>Al proceder hacer clic en el botón Guardar el sistema cargara el nuevo rol en la tabla de registros</w:t>
+            </w:r>
+            <w:r>
+              <w:t xml:space="preserve"> con la fecha en la que se creo</w:t>
+            </w:r>
+          </w:p>
+          <w:p>
+            <w:pPr>
+              <w:keepNext/>
+              <w:ind w:left="87"/>
+              <w:jc w:val="center"/>
+              <w:rPr>
+                <w:b w:val="0"/>
+                <w:bCs w:val="0"/>
+              </w:rPr>
+            </w:pPr>
+            <w:r>
+              <w:rPr>
+                <w:noProof/>
+              </w:rPr>
+              <w:lastRenderedPageBreak/>
+              <w:drawing>
+                <wp:inline distT="0" distB="0" distL="0" distR="0" wp14:anchorId="0329A956" wp14:editId="08809CD1">
+                  <wp:extent cx="5400040" cy="1861185"/>
+                  <wp:effectExtent l="0" t="0" r="0" b="5715"/>
+                  <wp:docPr id="6" name="Picture 6"/>
+                  <wp:cNvGraphicFramePr>
+                    <a:graphicFrameLocks xmlns:a="http://schemas.openxmlformats.org/drawingml/2006/main" noChangeAspect="1"/>
+                  </wp:cNvGraphicFramePr>
+                  <a:graphic xmlns:a="http://schemas.openxmlformats.org/drawingml/2006/main">
+                    <a:graphicData uri="http://schemas.openxmlformats.org/drawingml/2006/picture">
+                      <pic:pic xmlns:pic="http://schemas.openxmlformats.org/drawingml/2006/picture">
+                        <pic:nvPicPr>
+                          <pic:cNvPr id="1" name=""/>
+                          <pic:cNvPicPr/>
+                        </pic:nvPicPr>
+                        <pic:blipFill>
+                          <a:blip r:embed="rId11"/>
+                          <a:stretch>
+                            <a:fillRect/>
+                          </a:stretch>
+                        </pic:blipFill>
+                        <pic:spPr>
+                          <a:xfrm>
+                            <a:off x="0" y="0"/>
+                            <a:ext cx="5400040" cy="1861185"/>
+                          </a:xfrm>
+                          <a:prstGeom prst="rect">
+                            <a:avLst/>
+                          </a:prstGeom>
+                        </pic:spPr>
+                      </pic:pic>
+                    </a:graphicData>
+                  </a:graphic>
+                </wp:inline>
+              </w:drawing>
+            </w:r>
+          </w:p>
+          <w:p>
+            <w:pPr>
+              <w:pStyle w:val="Caption"/>
+              <w:jc w:val="center"/>
+            </w:pPr>
+            <w:r>
+              <w:t xml:space="preserve">Ilustración </w:t>
+            </w:r>
+            <w:r>
+              <w:fldChar w:fldCharType="begin"/>
+            </w:r>
+            <w:r>
+              <w:instrText xml:space="preserve"> SEQ Ilustración \* ARABIC </w:instrText>
+            </w:r>
+            <w:r>
+              <w:fldChar w:fldCharType="separate"/>
+            </w:r>
+            <w:r>
+              <w:rPr>
+                <w:noProof/>
+              </w:rPr>
+              <w:t>6</w:t>
+            </w:r>
+            <w:r>
+              <w:fldChar w:fldCharType="end"/>
+            </w:r>
+          </w:p>
+          <w:p>
+            <w:pPr>
+              <w:ind w:left="87"/>
+            </w:pPr>
           </w:p>
           <w:p>
             <w:pPr>
@@ -630,6 +711,13 @@
           </w:p>
           <w:p>
             <w:pPr>
+              <w:ind w:left="87"/>
+            </w:pPr>
+            <w:bookmarkStart w:id="0" w:name="_GoBack"/>
+            <w:bookmarkEnd w:id="0"/>
+          </w:p>
+          <w:p>
+            <w:pPr>
               <w:pStyle w:val="ListParagraph"/>
               <w:numPr>
                 <w:ilvl w:val="0"/>
@@ -638,7 +726,6 @@
               <w:ind w:left="447"/>
             </w:pPr>
             <w:r>
-              <w:lastRenderedPageBreak/>
               <w:t>Al hacer clic en el botón los datos del rol se cargarán en los campos de configuración</w:t>
             </w:r>
           </w:p>
@@ -672,10 +759,7 @@
         </w:tc>
       </w:tr>
     </w:tbl>
-    <w:p>
-      <w:bookmarkStart w:id="0" w:name="_GoBack"/>
-      <w:bookmarkEnd w:id="0"/>
-    </w:p>
+    <w:p/>
     <w:p>
       <w:r>
         <w:t xml:space="preserve"> </w:t>

</xml_diff>

<commit_message>
se logra crear y editar en programa, ti doc, rol y perfil y se termina el certificado de pruebas
</commit_message>
<xml_diff>
--- a/SENASISTENCIA/Certificado de pruebas Roles del sistema.docx
+++ b/SENASISTENCIA/Certificado de pruebas Roles del sistema.docx
@@ -711,10 +711,179 @@
           </w:p>
           <w:p>
             <w:pPr>
+              <w:keepNext/>
               <w:ind w:left="87"/>
-            </w:pPr>
-            <w:bookmarkStart w:id="0" w:name="_GoBack"/>
-            <w:bookmarkEnd w:id="0"/>
+              <w:jc w:val="center"/>
+              <w:rPr>
+                <w:b w:val="0"/>
+                <w:bCs w:val="0"/>
+              </w:rPr>
+            </w:pPr>
+            <w:r>
+              <w:rPr>
+                <w:noProof/>
+              </w:rPr>
+              <w:drawing>
+                <wp:inline distT="0" distB="0" distL="0" distR="0" wp14:anchorId="78F459BE" wp14:editId="68330617">
+                  <wp:extent cx="5248275" cy="2843227"/>
+                  <wp:effectExtent l="0" t="0" r="0" b="0"/>
+                  <wp:docPr id="7" name="Picture 7"/>
+                  <wp:cNvGraphicFramePr>
+                    <a:graphicFrameLocks xmlns:a="http://schemas.openxmlformats.org/drawingml/2006/main" noChangeAspect="1"/>
+                  </wp:cNvGraphicFramePr>
+                  <a:graphic xmlns:a="http://schemas.openxmlformats.org/drawingml/2006/main">
+                    <a:graphicData uri="http://schemas.openxmlformats.org/drawingml/2006/picture">
+                      <pic:pic xmlns:pic="http://schemas.openxmlformats.org/drawingml/2006/picture">
+                        <pic:nvPicPr>
+                          <pic:cNvPr id="1" name=""/>
+                          <pic:cNvPicPr/>
+                        </pic:nvPicPr>
+                        <pic:blipFill>
+                          <a:blip r:embed="rId12"/>
+                          <a:stretch>
+                            <a:fillRect/>
+                          </a:stretch>
+                        </pic:blipFill>
+                        <pic:spPr>
+                          <a:xfrm>
+                            <a:off x="0" y="0"/>
+                            <a:ext cx="5258838" cy="2848950"/>
+                          </a:xfrm>
+                          <a:prstGeom prst="rect">
+                            <a:avLst/>
+                          </a:prstGeom>
+                        </pic:spPr>
+                      </pic:pic>
+                    </a:graphicData>
+                  </a:graphic>
+                </wp:inline>
+              </w:drawing>
+            </w:r>
+          </w:p>
+          <w:p>
+            <w:pPr>
+              <w:pStyle w:val="Caption"/>
+              <w:jc w:val="center"/>
+            </w:pPr>
+            <w:r>
+              <w:t xml:space="preserve">Ilustración </w:t>
+            </w:r>
+            <w:r>
+              <w:fldChar w:fldCharType="begin"/>
+            </w:r>
+            <w:r>
+              <w:instrText xml:space="preserve"> SEQ Ilustración \* ARABIC </w:instrText>
+            </w:r>
+            <w:r>
+              <w:fldChar w:fldCharType="separate"/>
+            </w:r>
+            <w:r>
+              <w:rPr>
+                <w:noProof/>
+              </w:rPr>
+              <w:t>7</w:t>
+            </w:r>
+            <w:r>
+              <w:fldChar w:fldCharType="end"/>
+            </w:r>
+          </w:p>
+          <w:p>
+            <w:pPr>
+              <w:pStyle w:val="ListParagraph"/>
+              <w:numPr>
+                <w:ilvl w:val="0"/>
+                <w:numId w:val="2"/>
+              </w:numPr>
+              <w:ind w:left="306"/>
+            </w:pPr>
+            <w:r>
+              <w:t>Al hacer clic en el botón los datos del rol se cargarán en los campos de configuración</w:t>
+            </w:r>
+            <w:r>
+              <w:t xml:space="preserve">, </w:t>
+            </w:r>
+            <w:r>
+              <w:t xml:space="preserve">Se cambia el registro y se hace clic en el botón Guardar </w:t>
+            </w:r>
+          </w:p>
+          <w:p/>
+          <w:p>
+            <w:pPr>
+              <w:keepNext/>
+              <w:jc w:val="center"/>
+              <w:rPr>
+                <w:b w:val="0"/>
+                <w:bCs w:val="0"/>
+              </w:rPr>
+            </w:pPr>
+            <w:r>
+              <w:rPr>
+                <w:noProof/>
+              </w:rPr>
+              <w:lastRenderedPageBreak/>
+              <w:drawing>
+                <wp:inline distT="0" distB="0" distL="0" distR="0" wp14:anchorId="2939A07C" wp14:editId="1E7512FA">
+                  <wp:extent cx="4914265" cy="2968554"/>
+                  <wp:effectExtent l="0" t="0" r="635" b="3810"/>
+                  <wp:docPr id="8" name="Picture 8"/>
+                  <wp:cNvGraphicFramePr>
+                    <a:graphicFrameLocks xmlns:a="http://schemas.openxmlformats.org/drawingml/2006/main" noChangeAspect="1"/>
+                  </wp:cNvGraphicFramePr>
+                  <a:graphic xmlns:a="http://schemas.openxmlformats.org/drawingml/2006/main">
+                    <a:graphicData uri="http://schemas.openxmlformats.org/drawingml/2006/picture">
+                      <pic:pic xmlns:pic="http://schemas.openxmlformats.org/drawingml/2006/picture">
+                        <pic:nvPicPr>
+                          <pic:cNvPr id="1" name=""/>
+                          <pic:cNvPicPr/>
+                        </pic:nvPicPr>
+                        <pic:blipFill>
+                          <a:blip r:embed="rId13"/>
+                          <a:stretch>
+                            <a:fillRect/>
+                          </a:stretch>
+                        </pic:blipFill>
+                        <pic:spPr>
+                          <a:xfrm>
+                            <a:off x="0" y="0"/>
+                            <a:ext cx="4923438" cy="2974095"/>
+                          </a:xfrm>
+                          <a:prstGeom prst="rect">
+                            <a:avLst/>
+                          </a:prstGeom>
+                        </pic:spPr>
+                      </pic:pic>
+                    </a:graphicData>
+                  </a:graphic>
+                </wp:inline>
+              </w:drawing>
+            </w:r>
+          </w:p>
+          <w:p>
+            <w:pPr>
+              <w:pStyle w:val="Caption"/>
+              <w:jc w:val="center"/>
+            </w:pPr>
+            <w:r>
+              <w:t xml:space="preserve">Ilustración </w:t>
+            </w:r>
+            <w:r>
+              <w:fldChar w:fldCharType="begin"/>
+            </w:r>
+            <w:r>
+              <w:instrText xml:space="preserve"> SEQ Ilustración \* ARABIC </w:instrText>
+            </w:r>
+            <w:r>
+              <w:fldChar w:fldCharType="separate"/>
+            </w:r>
+            <w:r>
+              <w:rPr>
+                <w:noProof/>
+              </w:rPr>
+              <w:t>8</w:t>
+            </w:r>
+            <w:r>
+              <w:fldChar w:fldCharType="end"/>
+            </w:r>
           </w:p>
           <w:p>
             <w:pPr>
@@ -726,34 +895,93 @@
               <w:ind w:left="447"/>
             </w:pPr>
             <w:r>
-              <w:t>Al hacer clic en el botón los datos del rol se cargarán en los campos de configuración</w:t>
-            </w:r>
-          </w:p>
-          <w:p>
-            <w:pPr>
-              <w:pStyle w:val="ListParagraph"/>
-              <w:numPr>
-                <w:ilvl w:val="0"/>
-                <w:numId w:val="2"/>
-              </w:numPr>
-              <w:ind w:left="447"/>
-            </w:pPr>
-            <w:r>
-              <w:t xml:space="preserve">Se cambia el registro y se hace clic en el botón Guardar </w:t>
-            </w:r>
-          </w:p>
-          <w:p>
-            <w:pPr>
-              <w:pStyle w:val="ListParagraph"/>
-              <w:numPr>
-                <w:ilvl w:val="0"/>
-                <w:numId w:val="2"/>
-              </w:numPr>
-              <w:ind w:left="447"/>
-            </w:pPr>
-            <w:r>
-              <w:t>Se visualizará el campo en la tabla de registros.</w:t>
-            </w:r>
+              <w:t>Se visualizará el ca</w:t>
+            </w:r>
+            <w:r>
+              <w:t>mbio del registro</w:t>
+            </w:r>
+            <w:r>
+              <w:t xml:space="preserve"> en la tabla de registros.</w:t>
+            </w:r>
+          </w:p>
+          <w:p>
+            <w:pPr>
+              <w:keepNext/>
+              <w:jc w:val="center"/>
+              <w:rPr>
+                <w:b w:val="0"/>
+                <w:bCs w:val="0"/>
+              </w:rPr>
+            </w:pPr>
+            <w:r>
+              <w:rPr>
+                <w:noProof/>
+              </w:rPr>
+              <w:drawing>
+                <wp:inline distT="0" distB="0" distL="0" distR="0" wp14:anchorId="701EA189" wp14:editId="01AA26E9">
+                  <wp:extent cx="5103903" cy="3447415"/>
+                  <wp:effectExtent l="0" t="0" r="1905" b="635"/>
+                  <wp:docPr id="9" name="Picture 9"/>
+                  <wp:cNvGraphicFramePr>
+                    <a:graphicFrameLocks xmlns:a="http://schemas.openxmlformats.org/drawingml/2006/main" noChangeAspect="1"/>
+                  </wp:cNvGraphicFramePr>
+                  <a:graphic xmlns:a="http://schemas.openxmlformats.org/drawingml/2006/main">
+                    <a:graphicData uri="http://schemas.openxmlformats.org/drawingml/2006/picture">
+                      <pic:pic xmlns:pic="http://schemas.openxmlformats.org/drawingml/2006/picture">
+                        <pic:nvPicPr>
+                          <pic:cNvPr id="1" name=""/>
+                          <pic:cNvPicPr/>
+                        </pic:nvPicPr>
+                        <pic:blipFill>
+                          <a:blip r:embed="rId14"/>
+                          <a:stretch>
+                            <a:fillRect/>
+                          </a:stretch>
+                        </pic:blipFill>
+                        <pic:spPr>
+                          <a:xfrm>
+                            <a:off x="0" y="0"/>
+                            <a:ext cx="5117372" cy="3456513"/>
+                          </a:xfrm>
+                          <a:prstGeom prst="rect">
+                            <a:avLst/>
+                          </a:prstGeom>
+                        </pic:spPr>
+                      </pic:pic>
+                    </a:graphicData>
+                  </a:graphic>
+                </wp:inline>
+              </w:drawing>
+            </w:r>
+          </w:p>
+          <w:p>
+            <w:pPr>
+              <w:pStyle w:val="Caption"/>
+              <w:jc w:val="center"/>
+            </w:pPr>
+            <w:r>
+              <w:t xml:space="preserve">Ilustración </w:t>
+            </w:r>
+            <w:r>
+              <w:fldChar w:fldCharType="begin"/>
+            </w:r>
+            <w:r>
+              <w:instrText xml:space="preserve"> SEQ Ilustración \* ARABIC </w:instrText>
+            </w:r>
+            <w:r>
+              <w:fldChar w:fldCharType="separate"/>
+            </w:r>
+            <w:r>
+              <w:rPr>
+                <w:noProof/>
+              </w:rPr>
+              <w:t>9</w:t>
+            </w:r>
+            <w:r>
+              <w:fldChar w:fldCharType="end"/>
+            </w:r>
+            <w:bookmarkStart w:id="0" w:name="_GoBack"/>
+            <w:bookmarkEnd w:id="0"/>
           </w:p>
           <w:p/>
         </w:tc>
@@ -839,6 +1067,95 @@
 <file path=word/numbering.xml><?xml version="1.0" encoding="utf-8"?>
 <w:numbering xmlns:wpc="http://schemas.microsoft.com/office/word/2010/wordprocessingCanvas" xmlns:cx="http://schemas.microsoft.com/office/drawing/2014/chartex" xmlns:cx1="http://schemas.microsoft.com/office/drawing/2015/9/8/chartex" xmlns:cx2="http://schemas.microsoft.com/office/drawing/2015/10/21/chartex" xmlns:cx3="http://schemas.microsoft.com/office/drawing/2016/5/9/chartex" xmlns:cx4="http://schemas.microsoft.com/office/drawing/2016/5/10/chartex" xmlns:cx5="http://schemas.microsoft.com/office/drawing/2016/5/11/chartex" xmlns:cx6="http://schemas.microsoft.com/office/drawing/2016/5/12/chartex" xmlns:cx7="http://schemas.microsoft.com/office/drawing/2016/5/13/chartex" xmlns:cx8="http://schemas.microsoft.com/office/drawing/2016/5/14/chartex" xmlns:mc="http://schemas.openxmlformats.org/markup-compatibility/2006" xmlns:aink="http://schemas.microsoft.com/office/drawing/2016/ink" xmlns:am3d="http://schemas.microsoft.com/office/drawing/2017/model3d" xmlns:o="urn:schemas-microsoft-com:office:office" xmlns:r="http://schemas.openxmlformats.org/officeDocument/2006/relationships" xmlns:m="http://schemas.openxmlformats.org/officeDocument/2006/math" xmlns:v="urn:schemas-microsoft-com:vml" xmlns:wp14="http://schemas.microsoft.com/office/word/2010/wordprocessingDrawing" xmlns:wp="http://schemas.openxmlformats.org/drawingml/2006/wordprocessingDrawing" xmlns:w10="urn:schemas-microsoft-com:office:word" xmlns:w="http://schemas.openxmlformats.org/wordprocessingml/2006/main" xmlns:w14="http://schemas.microsoft.com/office/word/2010/wordml" xmlns:w15="http://schemas.microsoft.com/office/word/2012/wordml" xmlns:w16cid="http://schemas.microsoft.com/office/word/2016/wordml/cid" xmlns:w16se="http://schemas.microsoft.com/office/word/2015/wordml/symex" xmlns:wpg="http://schemas.microsoft.com/office/word/2010/wordprocessingGroup" xmlns:wpi="http://schemas.microsoft.com/office/word/2010/wordprocessingInk" xmlns:wne="http://schemas.microsoft.com/office/word/2006/wordml" xmlns:wps="http://schemas.microsoft.com/office/word/2010/wordprocessingShape" mc:Ignorable="w14 w15 w16se w16cid wp14">
   <w:abstractNum w:abstractNumId="0" w15:restartNumberingAfterBreak="0">
+    <w:nsid w:val="1CD83920"/>
+    <w:multiLevelType w:val="hybridMultilevel"/>
+    <w:tmpl w:val="C47444C0"/>
+    <w:lvl w:ilvl="0" w:tplc="0C0A000F">
+      <w:start w:val="1"/>
+      <w:numFmt w:val="decimal"/>
+      <w:lvlText w:val="%1."/>
+      <w:lvlJc w:val="left"/>
+      <w:pPr>
+        <w:ind w:left="720" w:hanging="360"/>
+      </w:pPr>
+      <w:rPr>
+        <w:rFonts w:hint="default"/>
+      </w:rPr>
+    </w:lvl>
+    <w:lvl w:ilvl="1" w:tplc="0C0A0019" w:tentative="1">
+      <w:start w:val="1"/>
+      <w:numFmt w:val="lowerLetter"/>
+      <w:lvlText w:val="%2."/>
+      <w:lvlJc w:val="left"/>
+      <w:pPr>
+        <w:ind w:left="1440" w:hanging="360"/>
+      </w:pPr>
+    </w:lvl>
+    <w:lvl w:ilvl="2" w:tplc="0C0A001B" w:tentative="1">
+      <w:start w:val="1"/>
+      <w:numFmt w:val="lowerRoman"/>
+      <w:lvlText w:val="%3."/>
+      <w:lvlJc w:val="right"/>
+      <w:pPr>
+        <w:ind w:left="2160" w:hanging="180"/>
+      </w:pPr>
+    </w:lvl>
+    <w:lvl w:ilvl="3" w:tplc="0C0A000F" w:tentative="1">
+      <w:start w:val="1"/>
+      <w:numFmt w:val="decimal"/>
+      <w:lvlText w:val="%4."/>
+      <w:lvlJc w:val="left"/>
+      <w:pPr>
+        <w:ind w:left="2880" w:hanging="360"/>
+      </w:pPr>
+    </w:lvl>
+    <w:lvl w:ilvl="4" w:tplc="0C0A0019" w:tentative="1">
+      <w:start w:val="1"/>
+      <w:numFmt w:val="lowerLetter"/>
+      <w:lvlText w:val="%5."/>
+      <w:lvlJc w:val="left"/>
+      <w:pPr>
+        <w:ind w:left="3600" w:hanging="360"/>
+      </w:pPr>
+    </w:lvl>
+    <w:lvl w:ilvl="5" w:tplc="0C0A001B" w:tentative="1">
+      <w:start w:val="1"/>
+      <w:numFmt w:val="lowerRoman"/>
+      <w:lvlText w:val="%6."/>
+      <w:lvlJc w:val="right"/>
+      <w:pPr>
+        <w:ind w:left="4320" w:hanging="180"/>
+      </w:pPr>
+    </w:lvl>
+    <w:lvl w:ilvl="6" w:tplc="0C0A000F" w:tentative="1">
+      <w:start w:val="1"/>
+      <w:numFmt w:val="decimal"/>
+      <w:lvlText w:val="%7."/>
+      <w:lvlJc w:val="left"/>
+      <w:pPr>
+        <w:ind w:left="5040" w:hanging="360"/>
+      </w:pPr>
+    </w:lvl>
+    <w:lvl w:ilvl="7" w:tplc="0C0A0019" w:tentative="1">
+      <w:start w:val="1"/>
+      <w:numFmt w:val="lowerLetter"/>
+      <w:lvlText w:val="%8."/>
+      <w:lvlJc w:val="left"/>
+      <w:pPr>
+        <w:ind w:left="5760" w:hanging="360"/>
+      </w:pPr>
+    </w:lvl>
+    <w:lvl w:ilvl="8" w:tplc="0C0A001B" w:tentative="1">
+      <w:start w:val="1"/>
+      <w:numFmt w:val="lowerRoman"/>
+      <w:lvlText w:val="%9."/>
+      <w:lvlJc w:val="right"/>
+      <w:pPr>
+        <w:ind w:left="6480" w:hanging="180"/>
+      </w:pPr>
+    </w:lvl>
+  </w:abstractNum>
+  <w:abstractNum w:abstractNumId="1" w15:restartNumberingAfterBreak="0">
     <w:nsid w:val="45EE11D0"/>
     <w:multiLevelType w:val="hybridMultilevel"/>
     <w:tmpl w:val="D0FCEABE"/>
@@ -927,7 +1244,7 @@
       </w:pPr>
     </w:lvl>
   </w:abstractNum>
-  <w:abstractNum w:abstractNumId="1" w15:restartNumberingAfterBreak="0">
+  <w:abstractNum w:abstractNumId="2" w15:restartNumberingAfterBreak="0">
     <w:nsid w:val="7ED20D21"/>
     <w:multiLevelType w:val="hybridMultilevel"/>
     <w:tmpl w:val="C47444C0"/>
@@ -1017,10 +1334,13 @@
     </w:lvl>
   </w:abstractNum>
   <w:num w:numId="1">
-    <w:abstractNumId w:val="0"/>
+    <w:abstractNumId w:val="1"/>
   </w:num>
   <w:num w:numId="2">
-    <w:abstractNumId w:val="1"/>
+    <w:abstractNumId w:val="2"/>
+  </w:num>
+  <w:num w:numId="3">
+    <w:abstractNumId w:val="0"/>
   </w:num>
 </w:numbering>
 </file>

</xml_diff>

<commit_message>
SE CORRIGEN LOS CAMBIOS DE LAURA
</commit_message>
<xml_diff>
--- a/SENASISTENCIA/Certificado de pruebas Roles del sistema.docx
+++ b/SENASISTENCIA/Certificado de pruebas Roles del sistema.docx
@@ -711,179 +711,10 @@
           </w:p>
           <w:p>
             <w:pPr>
-              <w:keepNext/>
               <w:ind w:left="87"/>
-              <w:jc w:val="center"/>
-              <w:rPr>
-                <w:b w:val="0"/>
-                <w:bCs w:val="0"/>
-              </w:rPr>
-            </w:pPr>
-            <w:r>
-              <w:rPr>
-                <w:noProof/>
-              </w:rPr>
-              <w:drawing>
-                <wp:inline distT="0" distB="0" distL="0" distR="0" wp14:anchorId="78F459BE" wp14:editId="68330617">
-                  <wp:extent cx="5248275" cy="2843227"/>
-                  <wp:effectExtent l="0" t="0" r="0" b="0"/>
-                  <wp:docPr id="7" name="Picture 7"/>
-                  <wp:cNvGraphicFramePr>
-                    <a:graphicFrameLocks xmlns:a="http://schemas.openxmlformats.org/drawingml/2006/main" noChangeAspect="1"/>
-                  </wp:cNvGraphicFramePr>
-                  <a:graphic xmlns:a="http://schemas.openxmlformats.org/drawingml/2006/main">
-                    <a:graphicData uri="http://schemas.openxmlformats.org/drawingml/2006/picture">
-                      <pic:pic xmlns:pic="http://schemas.openxmlformats.org/drawingml/2006/picture">
-                        <pic:nvPicPr>
-                          <pic:cNvPr id="1" name=""/>
-                          <pic:cNvPicPr/>
-                        </pic:nvPicPr>
-                        <pic:blipFill>
-                          <a:blip r:embed="rId12"/>
-                          <a:stretch>
-                            <a:fillRect/>
-                          </a:stretch>
-                        </pic:blipFill>
-                        <pic:spPr>
-                          <a:xfrm>
-                            <a:off x="0" y="0"/>
-                            <a:ext cx="5258838" cy="2848950"/>
-                          </a:xfrm>
-                          <a:prstGeom prst="rect">
-                            <a:avLst/>
-                          </a:prstGeom>
-                        </pic:spPr>
-                      </pic:pic>
-                    </a:graphicData>
-                  </a:graphic>
-                </wp:inline>
-              </w:drawing>
-            </w:r>
-          </w:p>
-          <w:p>
-            <w:pPr>
-              <w:pStyle w:val="Caption"/>
-              <w:jc w:val="center"/>
-            </w:pPr>
-            <w:r>
-              <w:t xml:space="preserve">Ilustración </w:t>
-            </w:r>
-            <w:r>
-              <w:fldChar w:fldCharType="begin"/>
-            </w:r>
-            <w:r>
-              <w:instrText xml:space="preserve"> SEQ Ilustración \* ARABIC </w:instrText>
-            </w:r>
-            <w:r>
-              <w:fldChar w:fldCharType="separate"/>
-            </w:r>
-            <w:r>
-              <w:rPr>
-                <w:noProof/>
-              </w:rPr>
-              <w:t>7</w:t>
-            </w:r>
-            <w:r>
-              <w:fldChar w:fldCharType="end"/>
-            </w:r>
-          </w:p>
-          <w:p>
-            <w:pPr>
-              <w:pStyle w:val="ListParagraph"/>
-              <w:numPr>
-                <w:ilvl w:val="0"/>
-                <w:numId w:val="2"/>
-              </w:numPr>
-              <w:ind w:left="306"/>
-            </w:pPr>
-            <w:r>
-              <w:t>Al hacer clic en el botón los datos del rol se cargarán en los campos de configuración</w:t>
-            </w:r>
-            <w:r>
-              <w:t xml:space="preserve">, </w:t>
-            </w:r>
-            <w:r>
-              <w:t xml:space="preserve">Se cambia el registro y se hace clic en el botón Guardar </w:t>
-            </w:r>
-          </w:p>
-          <w:p/>
-          <w:p>
-            <w:pPr>
-              <w:keepNext/>
-              <w:jc w:val="center"/>
-              <w:rPr>
-                <w:b w:val="0"/>
-                <w:bCs w:val="0"/>
-              </w:rPr>
-            </w:pPr>
-            <w:r>
-              <w:rPr>
-                <w:noProof/>
-              </w:rPr>
-              <w:lastRenderedPageBreak/>
-              <w:drawing>
-                <wp:inline distT="0" distB="0" distL="0" distR="0" wp14:anchorId="2939A07C" wp14:editId="1E7512FA">
-                  <wp:extent cx="4914265" cy="2968554"/>
-                  <wp:effectExtent l="0" t="0" r="635" b="3810"/>
-                  <wp:docPr id="8" name="Picture 8"/>
-                  <wp:cNvGraphicFramePr>
-                    <a:graphicFrameLocks xmlns:a="http://schemas.openxmlformats.org/drawingml/2006/main" noChangeAspect="1"/>
-                  </wp:cNvGraphicFramePr>
-                  <a:graphic xmlns:a="http://schemas.openxmlformats.org/drawingml/2006/main">
-                    <a:graphicData uri="http://schemas.openxmlformats.org/drawingml/2006/picture">
-                      <pic:pic xmlns:pic="http://schemas.openxmlformats.org/drawingml/2006/picture">
-                        <pic:nvPicPr>
-                          <pic:cNvPr id="1" name=""/>
-                          <pic:cNvPicPr/>
-                        </pic:nvPicPr>
-                        <pic:blipFill>
-                          <a:blip r:embed="rId13"/>
-                          <a:stretch>
-                            <a:fillRect/>
-                          </a:stretch>
-                        </pic:blipFill>
-                        <pic:spPr>
-                          <a:xfrm>
-                            <a:off x="0" y="0"/>
-                            <a:ext cx="4923438" cy="2974095"/>
-                          </a:xfrm>
-                          <a:prstGeom prst="rect">
-                            <a:avLst/>
-                          </a:prstGeom>
-                        </pic:spPr>
-                      </pic:pic>
-                    </a:graphicData>
-                  </a:graphic>
-                </wp:inline>
-              </w:drawing>
-            </w:r>
-          </w:p>
-          <w:p>
-            <w:pPr>
-              <w:pStyle w:val="Caption"/>
-              <w:jc w:val="center"/>
-            </w:pPr>
-            <w:r>
-              <w:t xml:space="preserve">Ilustración </w:t>
-            </w:r>
-            <w:r>
-              <w:fldChar w:fldCharType="begin"/>
-            </w:r>
-            <w:r>
-              <w:instrText xml:space="preserve"> SEQ Ilustración \* ARABIC </w:instrText>
-            </w:r>
-            <w:r>
-              <w:fldChar w:fldCharType="separate"/>
-            </w:r>
-            <w:r>
-              <w:rPr>
-                <w:noProof/>
-              </w:rPr>
-              <w:t>8</w:t>
-            </w:r>
-            <w:r>
-              <w:fldChar w:fldCharType="end"/>
-            </w:r>
+            </w:pPr>
+            <w:bookmarkStart w:id="0" w:name="_GoBack"/>
+            <w:bookmarkEnd w:id="0"/>
           </w:p>
           <w:p>
             <w:pPr>
@@ -895,93 +726,34 @@
               <w:ind w:left="447"/>
             </w:pPr>
             <w:r>
-              <w:t>Se visualizará el ca</w:t>
-            </w:r>
-            <w:r>
-              <w:t>mbio del registro</w:t>
-            </w:r>
-            <w:r>
-              <w:t xml:space="preserve"> en la tabla de registros.</w:t>
-            </w:r>
-          </w:p>
-          <w:p>
-            <w:pPr>
-              <w:keepNext/>
-              <w:jc w:val="center"/>
-              <w:rPr>
-                <w:b w:val="0"/>
-                <w:bCs w:val="0"/>
-              </w:rPr>
-            </w:pPr>
-            <w:r>
-              <w:rPr>
-                <w:noProof/>
-              </w:rPr>
-              <w:drawing>
-                <wp:inline distT="0" distB="0" distL="0" distR="0" wp14:anchorId="701EA189" wp14:editId="01AA26E9">
-                  <wp:extent cx="5103903" cy="3447415"/>
-                  <wp:effectExtent l="0" t="0" r="1905" b="635"/>
-                  <wp:docPr id="9" name="Picture 9"/>
-                  <wp:cNvGraphicFramePr>
-                    <a:graphicFrameLocks xmlns:a="http://schemas.openxmlformats.org/drawingml/2006/main" noChangeAspect="1"/>
-                  </wp:cNvGraphicFramePr>
-                  <a:graphic xmlns:a="http://schemas.openxmlformats.org/drawingml/2006/main">
-                    <a:graphicData uri="http://schemas.openxmlformats.org/drawingml/2006/picture">
-                      <pic:pic xmlns:pic="http://schemas.openxmlformats.org/drawingml/2006/picture">
-                        <pic:nvPicPr>
-                          <pic:cNvPr id="1" name=""/>
-                          <pic:cNvPicPr/>
-                        </pic:nvPicPr>
-                        <pic:blipFill>
-                          <a:blip r:embed="rId14"/>
-                          <a:stretch>
-                            <a:fillRect/>
-                          </a:stretch>
-                        </pic:blipFill>
-                        <pic:spPr>
-                          <a:xfrm>
-                            <a:off x="0" y="0"/>
-                            <a:ext cx="5117372" cy="3456513"/>
-                          </a:xfrm>
-                          <a:prstGeom prst="rect">
-                            <a:avLst/>
-                          </a:prstGeom>
-                        </pic:spPr>
-                      </pic:pic>
-                    </a:graphicData>
-                  </a:graphic>
-                </wp:inline>
-              </w:drawing>
-            </w:r>
-          </w:p>
-          <w:p>
-            <w:pPr>
-              <w:pStyle w:val="Caption"/>
-              <w:jc w:val="center"/>
-            </w:pPr>
-            <w:r>
-              <w:t xml:space="preserve">Ilustración </w:t>
-            </w:r>
-            <w:r>
-              <w:fldChar w:fldCharType="begin"/>
-            </w:r>
-            <w:r>
-              <w:instrText xml:space="preserve"> SEQ Ilustración \* ARABIC </w:instrText>
-            </w:r>
-            <w:r>
-              <w:fldChar w:fldCharType="separate"/>
-            </w:r>
-            <w:r>
-              <w:rPr>
-                <w:noProof/>
-              </w:rPr>
-              <w:t>9</w:t>
-            </w:r>
-            <w:r>
-              <w:fldChar w:fldCharType="end"/>
-            </w:r>
-            <w:bookmarkStart w:id="0" w:name="_GoBack"/>
-            <w:bookmarkEnd w:id="0"/>
+              <w:t>Al hacer clic en el botón los datos del rol se cargarán en los campos de configuración</w:t>
+            </w:r>
+          </w:p>
+          <w:p>
+            <w:pPr>
+              <w:pStyle w:val="ListParagraph"/>
+              <w:numPr>
+                <w:ilvl w:val="0"/>
+                <w:numId w:val="2"/>
+              </w:numPr>
+              <w:ind w:left="447"/>
+            </w:pPr>
+            <w:r>
+              <w:t xml:space="preserve">Se cambia el registro y se hace clic en el botón Guardar </w:t>
+            </w:r>
+          </w:p>
+          <w:p>
+            <w:pPr>
+              <w:pStyle w:val="ListParagraph"/>
+              <w:numPr>
+                <w:ilvl w:val="0"/>
+                <w:numId w:val="2"/>
+              </w:numPr>
+              <w:ind w:left="447"/>
+            </w:pPr>
+            <w:r>
+              <w:t>Se visualizará el campo en la tabla de registros.</w:t>
+            </w:r>
           </w:p>
           <w:p/>
         </w:tc>
@@ -1067,95 +839,6 @@
 <file path=word/numbering.xml><?xml version="1.0" encoding="utf-8"?>
 <w:numbering xmlns:wpc="http://schemas.microsoft.com/office/word/2010/wordprocessingCanvas" xmlns:cx="http://schemas.microsoft.com/office/drawing/2014/chartex" xmlns:cx1="http://schemas.microsoft.com/office/drawing/2015/9/8/chartex" xmlns:cx2="http://schemas.microsoft.com/office/drawing/2015/10/21/chartex" xmlns:cx3="http://schemas.microsoft.com/office/drawing/2016/5/9/chartex" xmlns:cx4="http://schemas.microsoft.com/office/drawing/2016/5/10/chartex" xmlns:cx5="http://schemas.microsoft.com/office/drawing/2016/5/11/chartex" xmlns:cx6="http://schemas.microsoft.com/office/drawing/2016/5/12/chartex" xmlns:cx7="http://schemas.microsoft.com/office/drawing/2016/5/13/chartex" xmlns:cx8="http://schemas.microsoft.com/office/drawing/2016/5/14/chartex" xmlns:mc="http://schemas.openxmlformats.org/markup-compatibility/2006" xmlns:aink="http://schemas.microsoft.com/office/drawing/2016/ink" xmlns:am3d="http://schemas.microsoft.com/office/drawing/2017/model3d" xmlns:o="urn:schemas-microsoft-com:office:office" xmlns:r="http://schemas.openxmlformats.org/officeDocument/2006/relationships" xmlns:m="http://schemas.openxmlformats.org/officeDocument/2006/math" xmlns:v="urn:schemas-microsoft-com:vml" xmlns:wp14="http://schemas.microsoft.com/office/word/2010/wordprocessingDrawing" xmlns:wp="http://schemas.openxmlformats.org/drawingml/2006/wordprocessingDrawing" xmlns:w10="urn:schemas-microsoft-com:office:word" xmlns:w="http://schemas.openxmlformats.org/wordprocessingml/2006/main" xmlns:w14="http://schemas.microsoft.com/office/word/2010/wordml" xmlns:w15="http://schemas.microsoft.com/office/word/2012/wordml" xmlns:w16cid="http://schemas.microsoft.com/office/word/2016/wordml/cid" xmlns:w16se="http://schemas.microsoft.com/office/word/2015/wordml/symex" xmlns:wpg="http://schemas.microsoft.com/office/word/2010/wordprocessingGroup" xmlns:wpi="http://schemas.microsoft.com/office/word/2010/wordprocessingInk" xmlns:wne="http://schemas.microsoft.com/office/word/2006/wordml" xmlns:wps="http://schemas.microsoft.com/office/word/2010/wordprocessingShape" mc:Ignorable="w14 w15 w16se w16cid wp14">
   <w:abstractNum w:abstractNumId="0" w15:restartNumberingAfterBreak="0">
-    <w:nsid w:val="1CD83920"/>
-    <w:multiLevelType w:val="hybridMultilevel"/>
-    <w:tmpl w:val="C47444C0"/>
-    <w:lvl w:ilvl="0" w:tplc="0C0A000F">
-      <w:start w:val="1"/>
-      <w:numFmt w:val="decimal"/>
-      <w:lvlText w:val="%1."/>
-      <w:lvlJc w:val="left"/>
-      <w:pPr>
-        <w:ind w:left="720" w:hanging="360"/>
-      </w:pPr>
-      <w:rPr>
-        <w:rFonts w:hint="default"/>
-      </w:rPr>
-    </w:lvl>
-    <w:lvl w:ilvl="1" w:tplc="0C0A0019" w:tentative="1">
-      <w:start w:val="1"/>
-      <w:numFmt w:val="lowerLetter"/>
-      <w:lvlText w:val="%2."/>
-      <w:lvlJc w:val="left"/>
-      <w:pPr>
-        <w:ind w:left="1440" w:hanging="360"/>
-      </w:pPr>
-    </w:lvl>
-    <w:lvl w:ilvl="2" w:tplc="0C0A001B" w:tentative="1">
-      <w:start w:val="1"/>
-      <w:numFmt w:val="lowerRoman"/>
-      <w:lvlText w:val="%3."/>
-      <w:lvlJc w:val="right"/>
-      <w:pPr>
-        <w:ind w:left="2160" w:hanging="180"/>
-      </w:pPr>
-    </w:lvl>
-    <w:lvl w:ilvl="3" w:tplc="0C0A000F" w:tentative="1">
-      <w:start w:val="1"/>
-      <w:numFmt w:val="decimal"/>
-      <w:lvlText w:val="%4."/>
-      <w:lvlJc w:val="left"/>
-      <w:pPr>
-        <w:ind w:left="2880" w:hanging="360"/>
-      </w:pPr>
-    </w:lvl>
-    <w:lvl w:ilvl="4" w:tplc="0C0A0019" w:tentative="1">
-      <w:start w:val="1"/>
-      <w:numFmt w:val="lowerLetter"/>
-      <w:lvlText w:val="%5."/>
-      <w:lvlJc w:val="left"/>
-      <w:pPr>
-        <w:ind w:left="3600" w:hanging="360"/>
-      </w:pPr>
-    </w:lvl>
-    <w:lvl w:ilvl="5" w:tplc="0C0A001B" w:tentative="1">
-      <w:start w:val="1"/>
-      <w:numFmt w:val="lowerRoman"/>
-      <w:lvlText w:val="%6."/>
-      <w:lvlJc w:val="right"/>
-      <w:pPr>
-        <w:ind w:left="4320" w:hanging="180"/>
-      </w:pPr>
-    </w:lvl>
-    <w:lvl w:ilvl="6" w:tplc="0C0A000F" w:tentative="1">
-      <w:start w:val="1"/>
-      <w:numFmt w:val="decimal"/>
-      <w:lvlText w:val="%7."/>
-      <w:lvlJc w:val="left"/>
-      <w:pPr>
-        <w:ind w:left="5040" w:hanging="360"/>
-      </w:pPr>
-    </w:lvl>
-    <w:lvl w:ilvl="7" w:tplc="0C0A0019" w:tentative="1">
-      <w:start w:val="1"/>
-      <w:numFmt w:val="lowerLetter"/>
-      <w:lvlText w:val="%8."/>
-      <w:lvlJc w:val="left"/>
-      <w:pPr>
-        <w:ind w:left="5760" w:hanging="360"/>
-      </w:pPr>
-    </w:lvl>
-    <w:lvl w:ilvl="8" w:tplc="0C0A001B" w:tentative="1">
-      <w:start w:val="1"/>
-      <w:numFmt w:val="lowerRoman"/>
-      <w:lvlText w:val="%9."/>
-      <w:lvlJc w:val="right"/>
-      <w:pPr>
-        <w:ind w:left="6480" w:hanging="180"/>
-      </w:pPr>
-    </w:lvl>
-  </w:abstractNum>
-  <w:abstractNum w:abstractNumId="1" w15:restartNumberingAfterBreak="0">
     <w:nsid w:val="45EE11D0"/>
     <w:multiLevelType w:val="hybridMultilevel"/>
     <w:tmpl w:val="D0FCEABE"/>
@@ -1244,7 +927,7 @@
       </w:pPr>
     </w:lvl>
   </w:abstractNum>
-  <w:abstractNum w:abstractNumId="2" w15:restartNumberingAfterBreak="0">
+  <w:abstractNum w:abstractNumId="1" w15:restartNumberingAfterBreak="0">
     <w:nsid w:val="7ED20D21"/>
     <w:multiLevelType w:val="hybridMultilevel"/>
     <w:tmpl w:val="C47444C0"/>
@@ -1334,13 +1017,10 @@
     </w:lvl>
   </w:abstractNum>
   <w:num w:numId="1">
-    <w:abstractNumId w:val="1"/>
+    <w:abstractNumId w:val="0"/>
   </w:num>
   <w:num w:numId="2">
-    <w:abstractNumId w:val="2"/>
-  </w:num>
-  <w:num w:numId="3">
-    <w:abstractNumId w:val="0"/>
+    <w:abstractNumId w:val="1"/>
   </w:num>
 </w:numbering>
 </file>

</xml_diff>